<commit_message>
many to many mapping
</commit_message>
<xml_diff>
--- a/hibernate-mappings.docx
+++ b/hibernate-mappings.docx
@@ -2080,17 +2080,523 @@
         </w:rPr>
       </w:pPr>
     </w:p>
+    <w:p>
+      <w:pPr>
+        <w:pStyle w:val="Heading1"/>
+        <w:rPr>
+          <w:lang w:eastAsia="en-IN" w:bidi="ar-SA"/>
+        </w:rPr>
+      </w:pPr>
+      <w:r>
+        <w:rPr>
+          <w:lang w:eastAsia="en-IN" w:bidi="ar-SA"/>
+        </w:rPr>
+        <w:t>Many to many</w:t>
+      </w:r>
+    </w:p>
+    <w:p>
+      <w:pPr>
+        <w:rPr>
+          <w:lang w:eastAsia="en-IN" w:bidi="ar-SA"/>
+        </w:rPr>
+      </w:pPr>
+      <w:r>
+        <w:rPr>
+          <w:lang w:eastAsia="en-IN" w:bidi="ar-SA"/>
+        </w:rPr>
+        <w:t>created two tables – Student &amp; course</w:t>
+      </w:r>
+    </w:p>
+    <w:p>
+      <w:pPr>
+        <w:rPr>
+          <w:lang w:eastAsia="en-IN" w:bidi="ar-SA"/>
+        </w:rPr>
+      </w:pPr>
+      <w:proofErr w:type="spellStart"/>
+      <w:r>
+        <w:rPr>
+          <w:lang w:eastAsia="en-IN" w:bidi="ar-SA"/>
+        </w:rPr>
+        <w:t>jpa</w:t>
+      </w:r>
+      <w:proofErr w:type="spellEnd"/>
+      <w:r>
+        <w:rPr>
+          <w:lang w:eastAsia="en-IN" w:bidi="ar-SA"/>
+        </w:rPr>
+        <w:t xml:space="preserve"> will create 3 tables.</w:t>
+      </w:r>
+    </w:p>
+    <w:p>
+      <w:pPr>
+        <w:pStyle w:val="Heading2"/>
+        <w:rPr>
+          <w:lang w:eastAsia="en-IN" w:bidi="ar-SA"/>
+        </w:rPr>
+      </w:pPr>
+      <w:r>
+        <w:rPr>
+          <w:lang w:eastAsia="en-IN" w:bidi="ar-SA"/>
+        </w:rPr>
+        <w:t>Create Student</w:t>
+      </w:r>
+    </w:p>
+    <w:p>
+      <w:pPr>
+        <w:rPr>
+          <w:rFonts w:ascii="Segoe UI" w:hAnsi="Segoe UI" w:cs="Segoe UI"/>
+          <w:color w:val="212121"/>
+          <w:sz w:val="18"/>
+          <w:szCs w:val="18"/>
+          <w:shd w:val="clear" w:color="auto" w:fill="FFFFFF"/>
+        </w:rPr>
+      </w:pPr>
+      <w:hyperlink r:id="rId15" w:history="1">
+        <w:r>
+          <w:rPr>
+            <w:rStyle w:val="Hyperlink"/>
+            <w:rFonts w:ascii="Segoe UI" w:hAnsi="Segoe UI" w:cs="Segoe UI"/>
+            <w:sz w:val="18"/>
+            <w:szCs w:val="18"/>
+            <w:shd w:val="clear" w:color="auto" w:fill="FFFFFF"/>
+          </w:rPr>
+          <w:t>http://localhost:8080/students</w:t>
+        </w:r>
+      </w:hyperlink>
+    </w:p>
+    <w:p>
+      <w:pPr>
+        <w:rPr>
+          <w:lang w:eastAsia="en-IN" w:bidi="ar-SA"/>
+        </w:rPr>
+      </w:pPr>
+    </w:p>
+    <w:p>
+      <w:pPr>
+        <w:shd w:val="clear" w:color="auto" w:fill="FFFFFF"/>
+        <w:spacing w:after="0" w:line="270" w:lineRule="atLeast"/>
+        <w:rPr>
+          <w:rFonts w:ascii="Courier New" w:eastAsia="Times New Roman" w:hAnsi="Courier New" w:cs="Courier New"/>
+          <w:color w:val="000000"/>
+          <w:kern w:val="0"/>
+          <w:sz w:val="18"/>
+          <w:szCs w:val="18"/>
+          <w:lang w:eastAsia="en-IN" w:bidi="ar-SA"/>
+          <w14:ligatures w14:val="none"/>
+        </w:rPr>
+      </w:pPr>
+      <w:r>
+        <w:rPr>
+          <w:rFonts w:ascii="Courier New" w:eastAsia="Times New Roman" w:hAnsi="Courier New" w:cs="Courier New"/>
+          <w:color w:val="000000"/>
+          <w:kern w:val="0"/>
+          <w:sz w:val="18"/>
+          <w:szCs w:val="18"/>
+          <w:lang w:eastAsia="en-IN" w:bidi="ar-SA"/>
+          <w14:ligatures w14:val="none"/>
+        </w:rPr>
+        <w:lastRenderedPageBreak/>
+        <w:t>{</w:t>
+      </w:r>
+    </w:p>
+    <w:p>
+      <w:pPr>
+        <w:shd w:val="clear" w:color="auto" w:fill="FFFFFF"/>
+        <w:spacing w:after="0" w:line="270" w:lineRule="atLeast"/>
+        <w:rPr>
+          <w:rFonts w:ascii="Courier New" w:eastAsia="Times New Roman" w:hAnsi="Courier New" w:cs="Courier New"/>
+          <w:color w:val="000000"/>
+          <w:kern w:val="0"/>
+          <w:sz w:val="18"/>
+          <w:szCs w:val="18"/>
+          <w:lang w:eastAsia="en-IN" w:bidi="ar-SA"/>
+          <w14:ligatures w14:val="none"/>
+        </w:rPr>
+      </w:pPr>
+      <w:r>
+        <w:rPr>
+          <w:rFonts w:ascii="Courier New" w:eastAsia="Times New Roman" w:hAnsi="Courier New" w:cs="Courier New"/>
+          <w:color w:val="000000"/>
+          <w:kern w:val="0"/>
+          <w:sz w:val="18"/>
+          <w:szCs w:val="18"/>
+          <w:lang w:eastAsia="en-IN" w:bidi="ar-SA"/>
+          <w14:ligatures w14:val="none"/>
+        </w:rPr>
+        <w:t xml:space="preserve">  </w:t>
+      </w:r>
+      <w:r>
+        <w:rPr>
+          <w:rFonts w:ascii="Courier New" w:eastAsia="Times New Roman" w:hAnsi="Courier New" w:cs="Courier New"/>
+          <w:color w:val="A31515"/>
+          <w:kern w:val="0"/>
+          <w:sz w:val="18"/>
+          <w:szCs w:val="18"/>
+          <w:lang w:eastAsia="en-IN" w:bidi="ar-SA"/>
+          <w14:ligatures w14:val="none"/>
+        </w:rPr>
+        <w:t>"name"</w:t>
+      </w:r>
+      <w:r>
+        <w:rPr>
+          <w:rFonts w:ascii="Courier New" w:eastAsia="Times New Roman" w:hAnsi="Courier New" w:cs="Courier New"/>
+          <w:color w:val="000000"/>
+          <w:kern w:val="0"/>
+          <w:sz w:val="18"/>
+          <w:szCs w:val="18"/>
+          <w:lang w:eastAsia="en-IN" w:bidi="ar-SA"/>
+          <w14:ligatures w14:val="none"/>
+        </w:rPr>
+        <w:t xml:space="preserve">: </w:t>
+      </w:r>
+      <w:r>
+        <w:rPr>
+          <w:rFonts w:ascii="Courier New" w:eastAsia="Times New Roman" w:hAnsi="Courier New" w:cs="Courier New"/>
+          <w:color w:val="0451A5"/>
+          <w:kern w:val="0"/>
+          <w:sz w:val="18"/>
+          <w:szCs w:val="18"/>
+          <w:lang w:eastAsia="en-IN" w:bidi="ar-SA"/>
+          <w14:ligatures w14:val="none"/>
+        </w:rPr>
+        <w:t>"John Doe"</w:t>
+      </w:r>
+      <w:r>
+        <w:rPr>
+          <w:rFonts w:ascii="Courier New" w:eastAsia="Times New Roman" w:hAnsi="Courier New" w:cs="Courier New"/>
+          <w:color w:val="000000"/>
+          <w:kern w:val="0"/>
+          <w:sz w:val="18"/>
+          <w:szCs w:val="18"/>
+          <w:lang w:eastAsia="en-IN" w:bidi="ar-SA"/>
+          <w14:ligatures w14:val="none"/>
+        </w:rPr>
+        <w:t>,</w:t>
+      </w:r>
+    </w:p>
+    <w:p>
+      <w:pPr>
+        <w:shd w:val="clear" w:color="auto" w:fill="FFFFFF"/>
+        <w:spacing w:after="0" w:line="270" w:lineRule="atLeast"/>
+        <w:rPr>
+          <w:rFonts w:ascii="Courier New" w:eastAsia="Times New Roman" w:hAnsi="Courier New" w:cs="Courier New"/>
+          <w:color w:val="000000"/>
+          <w:kern w:val="0"/>
+          <w:sz w:val="18"/>
+          <w:szCs w:val="18"/>
+          <w:lang w:eastAsia="en-IN" w:bidi="ar-SA"/>
+          <w14:ligatures w14:val="none"/>
+        </w:rPr>
+      </w:pPr>
+      <w:r>
+        <w:rPr>
+          <w:rFonts w:ascii="Courier New" w:eastAsia="Times New Roman" w:hAnsi="Courier New" w:cs="Courier New"/>
+          <w:color w:val="000000"/>
+          <w:kern w:val="0"/>
+          <w:sz w:val="18"/>
+          <w:szCs w:val="18"/>
+          <w:lang w:eastAsia="en-IN" w:bidi="ar-SA"/>
+          <w14:ligatures w14:val="none"/>
+        </w:rPr>
+        <w:t xml:space="preserve">  </w:t>
+      </w:r>
+      <w:r>
+        <w:rPr>
+          <w:rFonts w:ascii="Courier New" w:eastAsia="Times New Roman" w:hAnsi="Courier New" w:cs="Courier New"/>
+          <w:color w:val="A31515"/>
+          <w:kern w:val="0"/>
+          <w:sz w:val="18"/>
+          <w:szCs w:val="18"/>
+          <w:lang w:eastAsia="en-IN" w:bidi="ar-SA"/>
+          <w14:ligatures w14:val="none"/>
+        </w:rPr>
+        <w:t>"courses"</w:t>
+      </w:r>
+      <w:r>
+        <w:rPr>
+          <w:rFonts w:ascii="Courier New" w:eastAsia="Times New Roman" w:hAnsi="Courier New" w:cs="Courier New"/>
+          <w:color w:val="000000"/>
+          <w:kern w:val="0"/>
+          <w:sz w:val="18"/>
+          <w:szCs w:val="18"/>
+          <w:lang w:eastAsia="en-IN" w:bidi="ar-SA"/>
+          <w14:ligatures w14:val="none"/>
+        </w:rPr>
+        <w:t>: [</w:t>
+      </w:r>
+    </w:p>
+    <w:p>
+      <w:pPr>
+        <w:shd w:val="clear" w:color="auto" w:fill="FFFFFF"/>
+        <w:spacing w:after="0" w:line="270" w:lineRule="atLeast"/>
+        <w:rPr>
+          <w:rFonts w:ascii="Courier New" w:eastAsia="Times New Roman" w:hAnsi="Courier New" w:cs="Courier New"/>
+          <w:color w:val="000000"/>
+          <w:kern w:val="0"/>
+          <w:sz w:val="18"/>
+          <w:szCs w:val="18"/>
+          <w:lang w:eastAsia="en-IN" w:bidi="ar-SA"/>
+          <w14:ligatures w14:val="none"/>
+        </w:rPr>
+      </w:pPr>
+      <w:r>
+        <w:rPr>
+          <w:rFonts w:ascii="Courier New" w:eastAsia="Times New Roman" w:hAnsi="Courier New" w:cs="Courier New"/>
+          <w:color w:val="000000"/>
+          <w:kern w:val="0"/>
+          <w:sz w:val="18"/>
+          <w:szCs w:val="18"/>
+          <w:lang w:eastAsia="en-IN" w:bidi="ar-SA"/>
+          <w14:ligatures w14:val="none"/>
+        </w:rPr>
+        <w:t>    {</w:t>
+      </w:r>
+    </w:p>
+    <w:p>
+      <w:pPr>
+        <w:shd w:val="clear" w:color="auto" w:fill="FFFFFF"/>
+        <w:spacing w:after="0" w:line="270" w:lineRule="atLeast"/>
+        <w:rPr>
+          <w:rFonts w:ascii="Courier New" w:eastAsia="Times New Roman" w:hAnsi="Courier New" w:cs="Courier New"/>
+          <w:color w:val="000000"/>
+          <w:kern w:val="0"/>
+          <w:sz w:val="18"/>
+          <w:szCs w:val="18"/>
+          <w:lang w:eastAsia="en-IN" w:bidi="ar-SA"/>
+          <w14:ligatures w14:val="none"/>
+        </w:rPr>
+      </w:pPr>
+      <w:r>
+        <w:rPr>
+          <w:rFonts w:ascii="Courier New" w:eastAsia="Times New Roman" w:hAnsi="Courier New" w:cs="Courier New"/>
+          <w:color w:val="000000"/>
+          <w:kern w:val="0"/>
+          <w:sz w:val="18"/>
+          <w:szCs w:val="18"/>
+          <w:lang w:eastAsia="en-IN" w:bidi="ar-SA"/>
+          <w14:ligatures w14:val="none"/>
+        </w:rPr>
+        <w:t xml:space="preserve">      </w:t>
+      </w:r>
+      <w:r>
+        <w:rPr>
+          <w:rFonts w:ascii="Courier New" w:eastAsia="Times New Roman" w:hAnsi="Courier New" w:cs="Courier New"/>
+          <w:color w:val="A31515"/>
+          <w:kern w:val="0"/>
+          <w:sz w:val="18"/>
+          <w:szCs w:val="18"/>
+          <w:lang w:eastAsia="en-IN" w:bidi="ar-SA"/>
+          <w14:ligatures w14:val="none"/>
+        </w:rPr>
+        <w:t>"id"</w:t>
+      </w:r>
+      <w:r>
+        <w:rPr>
+          <w:rFonts w:ascii="Courier New" w:eastAsia="Times New Roman" w:hAnsi="Courier New" w:cs="Courier New"/>
+          <w:color w:val="000000"/>
+          <w:kern w:val="0"/>
+          <w:sz w:val="18"/>
+          <w:szCs w:val="18"/>
+          <w:lang w:eastAsia="en-IN" w:bidi="ar-SA"/>
+          <w14:ligatures w14:val="none"/>
+        </w:rPr>
+        <w:t xml:space="preserve">: </w:t>
+      </w:r>
+      <w:r>
+        <w:rPr>
+          <w:rFonts w:ascii="Courier New" w:eastAsia="Times New Roman" w:hAnsi="Courier New" w:cs="Courier New"/>
+          <w:color w:val="098658"/>
+          <w:kern w:val="0"/>
+          <w:sz w:val="18"/>
+          <w:szCs w:val="18"/>
+          <w:lang w:eastAsia="en-IN" w:bidi="ar-SA"/>
+          <w14:ligatures w14:val="none"/>
+        </w:rPr>
+        <w:t>1</w:t>
+      </w:r>
+      <w:r>
+        <w:rPr>
+          <w:rFonts w:ascii="Courier New" w:eastAsia="Times New Roman" w:hAnsi="Courier New" w:cs="Courier New"/>
+          <w:color w:val="000000"/>
+          <w:kern w:val="0"/>
+          <w:sz w:val="18"/>
+          <w:szCs w:val="18"/>
+          <w:lang w:eastAsia="en-IN" w:bidi="ar-SA"/>
+          <w14:ligatures w14:val="none"/>
+        </w:rPr>
+        <w:t>,</w:t>
+      </w:r>
+    </w:p>
+    <w:p>
+      <w:pPr>
+        <w:shd w:val="clear" w:color="auto" w:fill="FFFFFF"/>
+        <w:spacing w:after="0" w:line="270" w:lineRule="atLeast"/>
+        <w:rPr>
+          <w:rFonts w:ascii="Courier New" w:eastAsia="Times New Roman" w:hAnsi="Courier New" w:cs="Courier New"/>
+          <w:color w:val="000000"/>
+          <w:kern w:val="0"/>
+          <w:sz w:val="18"/>
+          <w:szCs w:val="18"/>
+          <w:lang w:eastAsia="en-IN" w:bidi="ar-SA"/>
+          <w14:ligatures w14:val="none"/>
+        </w:rPr>
+      </w:pPr>
+      <w:r>
+        <w:rPr>
+          <w:rFonts w:ascii="Courier New" w:eastAsia="Times New Roman" w:hAnsi="Courier New" w:cs="Courier New"/>
+          <w:color w:val="000000"/>
+          <w:kern w:val="0"/>
+          <w:sz w:val="18"/>
+          <w:szCs w:val="18"/>
+          <w:lang w:eastAsia="en-IN" w:bidi="ar-SA"/>
+          <w14:ligatures w14:val="none"/>
+        </w:rPr>
+        <w:t xml:space="preserve">      </w:t>
+      </w:r>
+      <w:r>
+        <w:rPr>
+          <w:rFonts w:ascii="Courier New" w:eastAsia="Times New Roman" w:hAnsi="Courier New" w:cs="Courier New"/>
+          <w:color w:val="A31515"/>
+          <w:kern w:val="0"/>
+          <w:sz w:val="18"/>
+          <w:szCs w:val="18"/>
+          <w:lang w:eastAsia="en-IN" w:bidi="ar-SA"/>
+          <w14:ligatures w14:val="none"/>
+        </w:rPr>
+        <w:t>"name"</w:t>
+      </w:r>
+      <w:r>
+        <w:rPr>
+          <w:rFonts w:ascii="Courier New" w:eastAsia="Times New Roman" w:hAnsi="Courier New" w:cs="Courier New"/>
+          <w:color w:val="000000"/>
+          <w:kern w:val="0"/>
+          <w:sz w:val="18"/>
+          <w:szCs w:val="18"/>
+          <w:lang w:eastAsia="en-IN" w:bidi="ar-SA"/>
+          <w14:ligatures w14:val="none"/>
+        </w:rPr>
+        <w:t xml:space="preserve">: </w:t>
+      </w:r>
+      <w:r>
+        <w:rPr>
+          <w:rFonts w:ascii="Courier New" w:eastAsia="Times New Roman" w:hAnsi="Courier New" w:cs="Courier New"/>
+          <w:color w:val="0451A5"/>
+          <w:kern w:val="0"/>
+          <w:sz w:val="18"/>
+          <w:szCs w:val="18"/>
+          <w:lang w:eastAsia="en-IN" w:bidi="ar-SA"/>
+          <w14:ligatures w14:val="none"/>
+        </w:rPr>
+        <w:t>"Mathematics"</w:t>
+      </w:r>
+    </w:p>
+    <w:p>
+      <w:pPr>
+        <w:shd w:val="clear" w:color="auto" w:fill="FFFFFF"/>
+        <w:spacing w:after="0" w:line="270" w:lineRule="atLeast"/>
+        <w:rPr>
+          <w:rFonts w:ascii="Courier New" w:eastAsia="Times New Roman" w:hAnsi="Courier New" w:cs="Courier New"/>
+          <w:color w:val="000000"/>
+          <w:kern w:val="0"/>
+          <w:sz w:val="18"/>
+          <w:szCs w:val="18"/>
+          <w:lang w:eastAsia="en-IN" w:bidi="ar-SA"/>
+          <w14:ligatures w14:val="none"/>
+        </w:rPr>
+      </w:pPr>
+      <w:r>
+        <w:rPr>
+          <w:rFonts w:ascii="Courier New" w:eastAsia="Times New Roman" w:hAnsi="Courier New" w:cs="Courier New"/>
+          <w:color w:val="000000"/>
+          <w:kern w:val="0"/>
+          <w:sz w:val="18"/>
+          <w:szCs w:val="18"/>
+          <w:lang w:eastAsia="en-IN" w:bidi="ar-SA"/>
+          <w14:ligatures w14:val="none"/>
+        </w:rPr>
+        <w:t>    }</w:t>
+      </w:r>
+    </w:p>
+    <w:p>
+      <w:pPr>
+        <w:shd w:val="clear" w:color="auto" w:fill="FFFFFF"/>
+        <w:spacing w:after="0" w:line="270" w:lineRule="atLeast"/>
+        <w:rPr>
+          <w:rFonts w:ascii="Courier New" w:eastAsia="Times New Roman" w:hAnsi="Courier New" w:cs="Courier New"/>
+          <w:color w:val="000000"/>
+          <w:kern w:val="0"/>
+          <w:sz w:val="18"/>
+          <w:szCs w:val="18"/>
+          <w:lang w:eastAsia="en-IN" w:bidi="ar-SA"/>
+          <w14:ligatures w14:val="none"/>
+        </w:rPr>
+      </w:pPr>
+      <w:r>
+        <w:rPr>
+          <w:rFonts w:ascii="Courier New" w:eastAsia="Times New Roman" w:hAnsi="Courier New" w:cs="Courier New"/>
+          <w:color w:val="000000"/>
+          <w:kern w:val="0"/>
+          <w:sz w:val="18"/>
+          <w:szCs w:val="18"/>
+          <w:lang w:eastAsia="en-IN" w:bidi="ar-SA"/>
+          <w14:ligatures w14:val="none"/>
+        </w:rPr>
+        <w:t>  ]</w:t>
+      </w:r>
+    </w:p>
+    <w:p>
+      <w:pPr>
+        <w:shd w:val="clear" w:color="auto" w:fill="FFFFFF"/>
+        <w:spacing w:after="0" w:line="270" w:lineRule="atLeast"/>
+        <w:rPr>
+          <w:rFonts w:ascii="Courier New" w:eastAsia="Times New Roman" w:hAnsi="Courier New" w:cs="Courier New"/>
+          <w:color w:val="000000"/>
+          <w:kern w:val="0"/>
+          <w:sz w:val="18"/>
+          <w:szCs w:val="18"/>
+          <w:lang w:eastAsia="en-IN" w:bidi="ar-SA"/>
+          <w14:ligatures w14:val="none"/>
+        </w:rPr>
+      </w:pPr>
+      <w:r>
+        <w:rPr>
+          <w:rFonts w:ascii="Courier New" w:eastAsia="Times New Roman" w:hAnsi="Courier New" w:cs="Courier New"/>
+          <w:color w:val="000000"/>
+          <w:kern w:val="0"/>
+          <w:sz w:val="18"/>
+          <w:szCs w:val="18"/>
+          <w:lang w:eastAsia="en-IN" w:bidi="ar-SA"/>
+          <w14:ligatures w14:val="none"/>
+        </w:rPr>
+        <w:t>}</w:t>
+      </w:r>
+    </w:p>
+    <w:p>
+      <w:pPr>
+        <w:shd w:val="clear" w:color="auto" w:fill="FFFFFF"/>
+        <w:spacing w:after="0" w:line="270" w:lineRule="atLeast"/>
+        <w:rPr>
+          <w:rFonts w:ascii="Courier New" w:eastAsia="Times New Roman" w:hAnsi="Courier New" w:cs="Courier New"/>
+          <w:color w:val="000000"/>
+          <w:kern w:val="0"/>
+          <w:sz w:val="18"/>
+          <w:szCs w:val="18"/>
+          <w:lang w:eastAsia="en-IN" w:bidi="ar-SA"/>
+          <w14:ligatures w14:val="none"/>
+        </w:rPr>
+      </w:pPr>
+    </w:p>
+    <w:p>
+      <w:pPr>
+        <w:pStyle w:val="Heading1"/>
+      </w:pPr>
+      <w:r>
+        <w:t>Swagger</w:t>
+      </w:r>
+    </w:p>
     <w:p/>
     <w:p>
-      <w:pPr>
-        <w:pStyle w:val="Heading1"/>
-      </w:pPr>
-      <w:r>
-        <w:t>Swagger</w:t>
-      </w:r>
-    </w:p>
-    <w:p/>
-    <w:p>
       <w:r>
         <w:t xml:space="preserve">open </w:t>
       </w:r>
@@ -2104,7 +2610,7 @@
       </w:r>
     </w:p>
     <w:p>
-      <w:hyperlink r:id="rId15" w:history="1">
+      <w:hyperlink r:id="rId16" w:history="1">
         <w:proofErr w:type="spellStart"/>
         <w:r>
           <w:rPr>
@@ -2150,7 +2656,6 @@
           <w:lang w:eastAsia="en-IN" w:bidi="ar-SA"/>
           <w14:ligatures w14:val="none"/>
         </w:rPr>
-        <w:lastRenderedPageBreak/>
         <w:t>&lt;dependency&gt;</w:t>
       </w:r>
       <w:r>
@@ -2479,7 +2984,7 @@
       <w:proofErr w:type="spellEnd"/>
     </w:p>
     <w:p>
-      <w:hyperlink r:id="rId16" w:history="1">
+      <w:hyperlink r:id="rId17" w:history="1">
         <w:r>
           <w:rPr>
             <w:rStyle w:val="Hyperlink"/>

</xml_diff>